<commit_message>
working on wfe package
</commit_message>
<xml_diff>
--- a/Sources for Event Studies and Friends Package.docx
+++ b/Sources for Event Studies and Friends Package.docx
@@ -793,7 +793,7 @@
           <w:bCs/>
           <w:color w:val="222222"/>
         </w:rPr>
-        <w:t xml:space="preserve">Papers from diff-in-diff Thread </w:t>
+        <w:t>Things Nate Mather found</w:t>
       </w:r>
     </w:p>
     <w:p>
@@ -869,91 +869,144 @@
         </w:rPr>
         <w:t xml:space="preserve">Google drive of papers and citations </w:t>
       </w:r>
+      <w:hyperlink r:id="rId16" w:history="1">
+        <w:r>
+          <w:rPr>
+            <w:rStyle w:val="Hyperlink"/>
+            <w:rFonts w:eastAsia="Times New Roman" w:cstheme="minorHAnsi"/>
+          </w:rPr>
+          <w:t>https://</w:t>
+        </w:r>
+        <w:r>
+          <w:rPr>
+            <w:rStyle w:val="Hyperlink"/>
+            <w:rFonts w:eastAsia="Times New Roman" w:cstheme="minorHAnsi"/>
+          </w:rPr>
+          <w:t>t</w:t>
+        </w:r>
+        <w:r>
+          <w:rPr>
+            <w:rStyle w:val="Hyperlink"/>
+            <w:rFonts w:eastAsia="Times New Roman" w:cstheme="minorHAnsi"/>
+          </w:rPr>
+          <w:t>.c</w:t>
+        </w:r>
+        <w:r>
+          <w:rPr>
+            <w:rStyle w:val="Hyperlink"/>
+            <w:rFonts w:eastAsia="Times New Roman" w:cstheme="minorHAnsi"/>
+          </w:rPr>
+          <w:t>o</w:t>
+        </w:r>
+        <w:r>
+          <w:rPr>
+            <w:rStyle w:val="Hyperlink"/>
+            <w:rFonts w:eastAsia="Times New Roman" w:cstheme="minorHAnsi"/>
+          </w:rPr>
+          <w:t>/BBq63rbeul</w:t>
+        </w:r>
+      </w:hyperlink>
+      <w:r>
+        <w:rPr>
+          <w:rFonts w:eastAsia="Times New Roman" w:cstheme="minorHAnsi"/>
+          <w:color w:val="222222"/>
+        </w:rPr>
+        <w:t xml:space="preserve">  </w:t>
+      </w:r>
+    </w:p>
+    <w:p>
+      <w:pPr>
+        <w:pStyle w:val="ListParagraph"/>
+        <w:numPr>
+          <w:ilvl w:val="0"/>
+          <w:numId w:val="4"/>
+        </w:numPr>
+        <w:shd w:val="clear" w:color="auto" w:fill="FFFFFF"/>
+        <w:spacing w:before="100" w:beforeAutospacing="1" w:after="100" w:afterAutospacing="1" w:line="360" w:lineRule="auto"/>
+        <w:rPr>
+          <w:rFonts w:eastAsia="Times New Roman" w:cstheme="minorHAnsi"/>
+          <w:color w:val="222222"/>
+        </w:rPr>
+      </w:pPr>
+      <w:r>
+        <w:rPr>
+          <w:rFonts w:eastAsia="Times New Roman" w:cstheme="minorHAnsi"/>
+          <w:color w:val="222222"/>
+        </w:rPr>
+        <w:t xml:space="preserve">PLM package for models on panel data in R </w:t>
+      </w:r>
+    </w:p>
+    <w:p>
+      <w:pPr>
+        <w:pStyle w:val="ListParagraph"/>
+        <w:numPr>
+          <w:ilvl w:val="1"/>
+          <w:numId w:val="4"/>
+        </w:numPr>
+        <w:shd w:val="clear" w:color="auto" w:fill="FFFFFF"/>
+        <w:spacing w:before="100" w:beforeAutospacing="1" w:after="100" w:afterAutospacing="1" w:line="360" w:lineRule="auto"/>
+        <w:rPr>
+          <w:rFonts w:eastAsia="Times New Roman" w:cstheme="minorHAnsi"/>
+          <w:color w:val="222222"/>
+        </w:rPr>
+      </w:pPr>
+      <w:r>
+        <w:rPr>
+          <w:rFonts w:eastAsia="Times New Roman" w:cstheme="minorHAnsi"/>
+          <w:color w:val="222222"/>
+        </w:rPr>
+        <w:t xml:space="preserve">Package manual: </w:t>
+      </w:r>
+      <w:hyperlink r:id="rId17" w:history="1">
+        <w:r>
+          <w:rPr>
+            <w:rStyle w:val="Hyperlink"/>
+          </w:rPr>
+          <w:t>https://cran.r-project.org/web/packages/plm/plm.pdf</w:t>
+        </w:r>
+      </w:hyperlink>
+    </w:p>
+    <w:p>
+      <w:pPr>
+        <w:pStyle w:val="ListParagraph"/>
+        <w:numPr>
+          <w:ilvl w:val="1"/>
+          <w:numId w:val="4"/>
+        </w:numPr>
+        <w:shd w:val="clear" w:color="auto" w:fill="FFFFFF"/>
+        <w:spacing w:before="100" w:beforeAutospacing="1" w:after="100" w:afterAutospacing="1" w:line="360" w:lineRule="auto"/>
+        <w:rPr>
+          <w:rFonts w:eastAsia="Times New Roman" w:cstheme="minorHAnsi"/>
+          <w:color w:val="222222"/>
+        </w:rPr>
+      </w:pPr>
+      <w:r>
+        <w:t xml:space="preserve">Package vignette: </w:t>
+      </w:r>
+      <w:hyperlink r:id="rId18" w:history="1">
+        <w:r>
+          <w:rPr>
+            <w:rStyle w:val="Hyperlink"/>
+          </w:rPr>
+          <w:t>https://cran.r-project.org/web/packages/plm/vignettes/plmPackage.html</w:t>
+        </w:r>
+      </w:hyperlink>
+    </w:p>
+    <w:p>
+      <w:pPr>
+        <w:pStyle w:val="ListParagraph"/>
+        <w:numPr>
+          <w:ilvl w:val="1"/>
+          <w:numId w:val="4"/>
+        </w:numPr>
+        <w:shd w:val="clear" w:color="auto" w:fill="FFFFFF"/>
+        <w:spacing w:before="100" w:beforeAutospacing="1" w:after="100" w:afterAutospacing="1" w:line="360" w:lineRule="auto"/>
+        <w:rPr>
+          <w:rFonts w:eastAsia="Times New Roman" w:cstheme="minorHAnsi"/>
+          <w:color w:val="222222"/>
+        </w:rPr>
+      </w:pPr>
       <w:bookmarkStart w:id="0" w:name="_GoBack"/>
-      <w:r>
-        <w:rPr>
-          <w:rFonts w:eastAsia="Times New Roman" w:cstheme="minorHAnsi"/>
-          <w:color w:val="222222"/>
-        </w:rPr>
-        <w:fldChar w:fldCharType="begin"/>
-      </w:r>
-      <w:r>
-        <w:rPr>
-          <w:rFonts w:eastAsia="Times New Roman" w:cstheme="minorHAnsi"/>
-          <w:color w:val="222222"/>
-        </w:rPr>
-        <w:instrText xml:space="preserve"> HYPERLINK "</w:instrText>
-      </w:r>
-      <w:r>
-        <w:rPr>
-          <w:rFonts w:eastAsia="Times New Roman" w:cstheme="minorHAnsi"/>
-          <w:color w:val="222222"/>
-        </w:rPr>
-        <w:instrText>https://t.co/BBq63rbeul</w:instrText>
-      </w:r>
-      <w:r>
-        <w:rPr>
-          <w:rFonts w:eastAsia="Times New Roman" w:cstheme="minorHAnsi"/>
-          <w:color w:val="222222"/>
-        </w:rPr>
-        <w:instrText xml:space="preserve">" </w:instrText>
-      </w:r>
-      <w:r>
-        <w:rPr>
-          <w:rFonts w:eastAsia="Times New Roman" w:cstheme="minorHAnsi"/>
-          <w:color w:val="222222"/>
-        </w:rPr>
-        <w:fldChar w:fldCharType="separate"/>
-      </w:r>
-      <w:r>
-        <w:rPr>
-          <w:rStyle w:val="Hyperlink"/>
-          <w:rFonts w:eastAsia="Times New Roman" w:cstheme="minorHAnsi"/>
-        </w:rPr>
-        <w:t>https://</w:t>
-      </w:r>
-      <w:r>
-        <w:rPr>
-          <w:rStyle w:val="Hyperlink"/>
-          <w:rFonts w:eastAsia="Times New Roman" w:cstheme="minorHAnsi"/>
-        </w:rPr>
-        <w:t>t</w:t>
-      </w:r>
-      <w:r>
-        <w:rPr>
-          <w:rStyle w:val="Hyperlink"/>
-          <w:rFonts w:eastAsia="Times New Roman" w:cstheme="minorHAnsi"/>
-        </w:rPr>
-        <w:t>.c</w:t>
-      </w:r>
-      <w:r>
-        <w:rPr>
-          <w:rStyle w:val="Hyperlink"/>
-          <w:rFonts w:eastAsia="Times New Roman" w:cstheme="minorHAnsi"/>
-        </w:rPr>
-        <w:t>o</w:t>
-      </w:r>
-      <w:r>
-        <w:rPr>
-          <w:rStyle w:val="Hyperlink"/>
-          <w:rFonts w:eastAsia="Times New Roman" w:cstheme="minorHAnsi"/>
-        </w:rPr>
-        <w:t>/BBq63rbeul</w:t>
-      </w:r>
-      <w:r>
-        <w:rPr>
-          <w:rFonts w:eastAsia="Times New Roman" w:cstheme="minorHAnsi"/>
-          <w:color w:val="222222"/>
-        </w:rPr>
-        <w:fldChar w:fldCharType="end"/>
-      </w:r>
-      <w:r>
-        <w:rPr>
-          <w:rFonts w:eastAsia="Times New Roman" w:cstheme="minorHAnsi"/>
-          <w:color w:val="222222"/>
-        </w:rPr>
-        <w:t xml:space="preserve">  </w:t>
-      </w:r>
       <w:bookmarkEnd w:id="0"/>
     </w:p>
     <w:p>

</xml_diff>

<commit_message>
finishing WFE for now, starting PLM
Got a basic example of WFE, Getting the Shell of the code for PLM
</commit_message>
<xml_diff>
--- a/Sources for Event Studies and Friends Package.docx
+++ b/Sources for Event Studies and Friends Package.docx
@@ -95,42 +95,8 @@
           <w:color w:val="222222"/>
         </w:rPr>
       </w:pPr>
-      <w:r>
-        <w:rPr>
-          <w:rFonts w:eastAsia="Times New Roman" w:cstheme="minorHAnsi"/>
-          <w:color w:val="222222"/>
-        </w:rPr>
-        <w:t xml:space="preserve">What is it </w:t>
-      </w:r>
-    </w:p>
-    <w:p>
-      <w:pPr>
-        <w:pStyle w:val="ListParagraph"/>
-        <w:numPr>
-          <w:ilvl w:val="2"/>
-          <w:numId w:val="4"/>
-        </w:numPr>
-        <w:shd w:val="clear" w:color="auto" w:fill="FFFFFF"/>
-        <w:spacing w:before="100" w:beforeAutospacing="1" w:after="100" w:afterAutospacing="1" w:line="360" w:lineRule="auto"/>
-        <w:rPr>
-          <w:rFonts w:eastAsia="Times New Roman" w:cstheme="minorHAnsi"/>
-          <w:color w:val="222222"/>
-        </w:rPr>
-      </w:pPr>
-      <w:r>
-        <w:rPr>
-          <w:rFonts w:eastAsia="Times New Roman" w:cstheme="minorHAnsi"/>
-          <w:color w:val="222222"/>
-        </w:rPr>
-        <w:t>“</w:t>
-      </w:r>
-      <w:r>
-        <w:rPr>
-          <w:rFonts w:eastAsia="Times New Roman" w:cstheme="minorHAnsi"/>
-          <w:color w:val="222222"/>
-        </w:rPr>
-        <w:t>uses an outcome model to estimate the bias due to covariate imbalance and then de-biases the</w:t>
-      </w:r>
+      <w:bookmarkStart w:id="0" w:name="_GoBack"/>
+      <w:bookmarkEnd w:id="0"/>
       <w:r>
         <w:rPr>
           <w:rFonts w:eastAsia="Times New Roman" w:cstheme="minorHAnsi"/>
@@ -143,14 +109,7 @@
           <w:rFonts w:eastAsia="Times New Roman" w:cstheme="minorHAnsi"/>
           <w:color w:val="222222"/>
         </w:rPr>
-        <w:t>original SCM estimate, analogous to bias correction for inexact matching</w:t>
-      </w:r>
-      <w:r>
-        <w:rPr>
-          <w:rFonts w:eastAsia="Times New Roman" w:cstheme="minorHAnsi"/>
-          <w:color w:val="222222"/>
-        </w:rPr>
-        <w:t>”</w:t>
+        <w:t>“uses an outcome model to estimate the bias due to covariate imbalance and then de-biases the original SCM estimate, analogous to bias correction for inexact matching”</w:t>
       </w:r>
     </w:p>
     <w:p>
@@ -283,21 +242,7 @@
             <w:rStyle w:val="Hyperlink"/>
             <w:rFonts w:cstheme="minorHAnsi"/>
           </w:rPr>
-          <w:t>https://imai.fas.harvard.edu/researc</w:t>
-        </w:r>
-        <w:r>
-          <w:rPr>
-            <w:rStyle w:val="Hyperlink"/>
-            <w:rFonts w:cstheme="minorHAnsi"/>
-          </w:rPr>
-          <w:t>h</w:t>
-        </w:r>
-        <w:r>
-          <w:rPr>
-            <w:rStyle w:val="Hyperlink"/>
-            <w:rFonts w:cstheme="minorHAnsi"/>
-          </w:rPr>
-          <w:t>/FEmatch.html</w:t>
+          <w:t>https://imai.fas.harvard.edu/research/FEmatch.html</w:t>
         </w:r>
       </w:hyperlink>
     </w:p>
@@ -357,14 +302,7 @@
           <w:rFonts w:eastAsia="Times New Roman" w:cstheme="minorHAnsi"/>
           <w:color w:val="222222"/>
         </w:rPr>
-        <w:t>: Weighted Linear Fixed Effects Estimators for Causal Inference</w:t>
-      </w:r>
-      <w:r>
-        <w:rPr>
-          <w:rFonts w:eastAsia="Times New Roman" w:cstheme="minorHAnsi"/>
-          <w:color w:val="222222"/>
-        </w:rPr>
-        <w:t>”</w:t>
+        <w:t>: Weighted Linear Fixed Effects Estimators for Causal Inference”</w:t>
       </w:r>
     </w:p>
     <w:p>
@@ -509,17 +447,7 @@
           <w:szCs w:val="21"/>
           <w:shd w:val="clear" w:color="auto" w:fill="FFFFFF"/>
         </w:rPr>
-        <w:t>tools for computing average treatment effect parameters in Difference in Differences models with more than two periods, with variation in treatment timing across individuals, and where the DID assumption possibly holds conditional on covariates.</w:t>
-      </w:r>
-      <w:r>
-        <w:rPr>
-          <w:rFonts w:ascii="Tahoma" w:hAnsi="Tahoma" w:cs="Tahoma"/>
-          <w:color w:val="333333"/>
-          <w:sz w:val="21"/>
-          <w:szCs w:val="21"/>
-          <w:shd w:val="clear" w:color="auto" w:fill="FFFFFF"/>
-        </w:rPr>
-        <w:t>”</w:t>
+        <w:t>tools for computing average treatment effect parameters in Difference in Differences models with more than two periods, with variation in treatment timing across individuals, and where the DID assumption possibly holds conditional on covariates.”</w:t>
       </w:r>
     </w:p>
     <w:p>
@@ -823,21 +751,7 @@
             <w:rStyle w:val="Hyperlink"/>
             <w:rFonts w:eastAsia="Times New Roman" w:cstheme="minorHAnsi"/>
           </w:rPr>
-          <w:t>https://twitter.com/ProfPButton/</w:t>
-        </w:r>
-        <w:r>
-          <w:rPr>
-            <w:rStyle w:val="Hyperlink"/>
-            <w:rFonts w:eastAsia="Times New Roman" w:cstheme="minorHAnsi"/>
-          </w:rPr>
-          <w:t>s</w:t>
-        </w:r>
-        <w:r>
-          <w:rPr>
-            <w:rStyle w:val="Hyperlink"/>
-            <w:rFonts w:eastAsia="Times New Roman" w:cstheme="minorHAnsi"/>
-          </w:rPr>
-          <w:t>tatus/1176574178956402688</w:t>
+          <w:t>https://twitter.com/ProfPButton/status/1176574178956402688</w:t>
         </w:r>
       </w:hyperlink>
       <w:r>
@@ -875,35 +789,7 @@
             <w:rStyle w:val="Hyperlink"/>
             <w:rFonts w:eastAsia="Times New Roman" w:cstheme="minorHAnsi"/>
           </w:rPr>
-          <w:t>https://</w:t>
-        </w:r>
-        <w:r>
-          <w:rPr>
-            <w:rStyle w:val="Hyperlink"/>
-            <w:rFonts w:eastAsia="Times New Roman" w:cstheme="minorHAnsi"/>
-          </w:rPr>
-          <w:t>t</w:t>
-        </w:r>
-        <w:r>
-          <w:rPr>
-            <w:rStyle w:val="Hyperlink"/>
-            <w:rFonts w:eastAsia="Times New Roman" w:cstheme="minorHAnsi"/>
-          </w:rPr>
-          <w:t>.c</w:t>
-        </w:r>
-        <w:r>
-          <w:rPr>
-            <w:rStyle w:val="Hyperlink"/>
-            <w:rFonts w:eastAsia="Times New Roman" w:cstheme="minorHAnsi"/>
-          </w:rPr>
-          <w:t>o</w:t>
-        </w:r>
-        <w:r>
-          <w:rPr>
-            <w:rStyle w:val="Hyperlink"/>
-            <w:rFonts w:eastAsia="Times New Roman" w:cstheme="minorHAnsi"/>
-          </w:rPr>
-          <w:t>/BBq63rbeul</w:t>
+          <w:t>https://t.co/BBq63rbeul</w:t>
         </w:r>
       </w:hyperlink>
       <w:r>
@@ -1006,8 +892,6 @@
           <w:color w:val="222222"/>
         </w:rPr>
       </w:pPr>
-      <w:bookmarkStart w:id="0" w:name="_GoBack"/>
-      <w:bookmarkEnd w:id="0"/>
     </w:p>
     <w:p>
       <w:pPr>
@@ -1573,6 +1457,7 @@
     <w:lsdException w:name="HTML Sample" w:semiHidden="1" w:unhideWhenUsed="1"/>
     <w:lsdException w:name="HTML Typewriter" w:semiHidden="1" w:unhideWhenUsed="1"/>
     <w:lsdException w:name="HTML Variable" w:semiHidden="1" w:unhideWhenUsed="1"/>
+    <w:lsdException w:name="Normal Table" w:semiHidden="1" w:unhideWhenUsed="1"/>
     <w:lsdException w:name="annotation subject" w:semiHidden="1" w:unhideWhenUsed="1"/>
     <w:lsdException w:name="No List" w:semiHidden="1" w:unhideWhenUsed="1"/>
     <w:lsdException w:name="Outline List 1" w:semiHidden="1" w:unhideWhenUsed="1"/>
@@ -1618,9 +1503,11 @@
     <w:lsdException w:name="Table Subtle 1" w:semiHidden="1" w:unhideWhenUsed="1"/>
     <w:lsdException w:name="Table Subtle 2" w:semiHidden="1" w:unhideWhenUsed="1"/>
     <w:lsdException w:name="Table Web 1" w:semiHidden="1" w:unhideWhenUsed="1"/>
+    <w:lsdException w:name="Table Web 2" w:semiHidden="1" w:unhideWhenUsed="1"/>
     <w:lsdException w:name="Table Web 3" w:semiHidden="1" w:unhideWhenUsed="1"/>
     <w:lsdException w:name="Balloon Text" w:semiHidden="1" w:unhideWhenUsed="1"/>
     <w:lsdException w:name="Table Grid" w:uiPriority="59"/>
+    <w:lsdException w:name="Table Theme" w:semiHidden="1" w:unhideWhenUsed="1"/>
     <w:lsdException w:name="Placeholder Text" w:semiHidden="1"/>
     <w:lsdException w:name="No Spacing" w:uiPriority="1" w:qFormat="1"/>
     <w:lsdException w:name="Light Shading" w:uiPriority="60"/>

</xml_diff>

<commit_message>
progress on PLM and DID
</commit_message>
<xml_diff>
--- a/Sources for Event Studies and Friends Package.docx
+++ b/Sources for Event Studies and Friends Package.docx
@@ -54,12 +54,21 @@
           <w:color w:val="222222"/>
         </w:rPr>
       </w:pPr>
-      <w:r>
-        <w:rPr>
-          <w:rFonts w:eastAsia="Times New Roman" w:cstheme="minorHAnsi"/>
-          <w:color w:val="222222"/>
-        </w:rPr>
-        <w:t xml:space="preserve">Augsynth </w:t>
+      <w:proofErr w:type="spellStart"/>
+      <w:r>
+        <w:rPr>
+          <w:rFonts w:eastAsia="Times New Roman" w:cstheme="minorHAnsi"/>
+          <w:color w:val="222222"/>
+        </w:rPr>
+        <w:t>Augsynth</w:t>
+      </w:r>
+      <w:proofErr w:type="spellEnd"/>
+      <w:r>
+        <w:rPr>
+          <w:rFonts w:eastAsia="Times New Roman" w:cstheme="minorHAnsi"/>
+          <w:color w:val="222222"/>
+        </w:rPr>
+        <w:t xml:space="preserve"> </w:t>
       </w:r>
     </w:p>
     <w:p>
@@ -265,7 +274,23 @@
           <w:rFonts w:eastAsia="Times New Roman" w:cstheme="minorHAnsi"/>
           <w:color w:val="222222"/>
         </w:rPr>
-        <w:t>“wfe: Weighted Linear Fixed Effects Estimators for Causal Inference”</w:t>
+        <w:t>“</w:t>
+      </w:r>
+      <w:proofErr w:type="spellStart"/>
+      <w:r>
+        <w:rPr>
+          <w:rFonts w:eastAsia="Times New Roman" w:cstheme="minorHAnsi"/>
+          <w:color w:val="222222"/>
+        </w:rPr>
+        <w:t>wfe</w:t>
+      </w:r>
+      <w:proofErr w:type="spellEnd"/>
+      <w:r>
+        <w:rPr>
+          <w:rFonts w:eastAsia="Times New Roman" w:cstheme="minorHAnsi"/>
+          <w:color w:val="222222"/>
+        </w:rPr>
+        <w:t>: Weighted Linear Fixed Effects Estimators for Causal Inference”</w:t>
       </w:r>
     </w:p>
     <w:p>
@@ -306,11 +331,19 @@
           <w:color w:val="222222"/>
         </w:rPr>
       </w:pPr>
+      <w:proofErr w:type="spellStart"/>
       <w:r>
         <w:rPr>
           <w:rFonts w:cstheme="minorHAnsi"/>
         </w:rPr>
-        <w:t>PanelMatch: Matching Methods for Causal Inference with Time-Series Cross-Section Data.'</w:t>
+        <w:t>PanelMatch</w:t>
+      </w:r>
+      <w:proofErr w:type="spellEnd"/>
+      <w:r>
+        <w:rPr>
+          <w:rFonts w:cstheme="minorHAnsi"/>
+        </w:rPr>
+        <w:t>: Matching Methods for Causal Inference with Time-Series Cross-Section Data.'</w:t>
       </w:r>
     </w:p>
     <w:p>
@@ -356,12 +389,21 @@
           <w:color w:val="222222"/>
         </w:rPr>
       </w:pPr>
-      <w:r>
-        <w:rPr>
-          <w:rFonts w:eastAsia="Times New Roman" w:cstheme="minorHAnsi"/>
-          <w:color w:val="222222"/>
-        </w:rPr>
-        <w:t>Sant'Anna and Callaway</w:t>
+      <w:proofErr w:type="spellStart"/>
+      <w:r>
+        <w:rPr>
+          <w:rFonts w:eastAsia="Times New Roman" w:cstheme="minorHAnsi"/>
+          <w:color w:val="222222"/>
+        </w:rPr>
+        <w:t>Sant'Anna</w:t>
+      </w:r>
+      <w:proofErr w:type="spellEnd"/>
+      <w:r>
+        <w:rPr>
+          <w:rFonts w:eastAsia="Times New Roman" w:cstheme="minorHAnsi"/>
+          <w:color w:val="222222"/>
+        </w:rPr>
+        <w:t xml:space="preserve"> and Callaway</w:t>
       </w:r>
     </w:p>
     <w:p>
@@ -412,11 +454,130 @@
       </w:pPr>
       <w:r>
         <w:rPr>
+          <w:rFonts w:ascii="Tahoma" w:hAnsi="Tahoma" w:cs="Tahoma"/>
+          <w:color w:val="333333"/>
+          <w:sz w:val="21"/>
+          <w:szCs w:val="21"/>
+          <w:shd w:val="clear" w:color="auto" w:fill="FFFFFF"/>
+        </w:rPr>
+        <w:t xml:space="preserve">Relevant working paper </w:t>
+      </w:r>
+    </w:p>
+    <w:p>
+      <w:pPr>
+        <w:pStyle w:val="ListParagraph"/>
+        <w:numPr>
+          <w:ilvl w:val="2"/>
+          <w:numId w:val="4"/>
+        </w:numPr>
+        <w:shd w:val="clear" w:color="auto" w:fill="FFFFFF"/>
+        <w:spacing w:before="100" w:beforeAutospacing="1" w:after="100" w:afterAutospacing="1" w:line="360" w:lineRule="auto"/>
+        <w:rPr>
+          <w:rFonts w:eastAsia="Times New Roman" w:cstheme="minorHAnsi"/>
+          <w:color w:val="222222"/>
+        </w:rPr>
+      </w:pPr>
+      <w:bookmarkStart w:id="0" w:name="_GoBack"/>
+      <w:r>
+        <w:rPr>
+          <w:rFonts w:ascii="Tahoma" w:hAnsi="Tahoma" w:cs="Tahoma"/>
+          <w:color w:val="333333"/>
+          <w:sz w:val="21"/>
+          <w:szCs w:val="21"/>
+          <w:shd w:val="clear" w:color="auto" w:fill="FFFFFF"/>
+        </w:rPr>
+        <w:t xml:space="preserve">Callaway, </w:t>
+      </w:r>
+      <w:proofErr w:type="spellStart"/>
+      <w:r>
+        <w:rPr>
+          <w:rFonts w:ascii="Tahoma" w:hAnsi="Tahoma" w:cs="Tahoma"/>
+          <w:color w:val="333333"/>
+          <w:sz w:val="21"/>
+          <w:szCs w:val="21"/>
+          <w:shd w:val="clear" w:color="auto" w:fill="FFFFFF"/>
+        </w:rPr>
+        <w:t>Brantly</w:t>
+      </w:r>
+      <w:proofErr w:type="spellEnd"/>
+      <w:r>
+        <w:rPr>
+          <w:rFonts w:ascii="Tahoma" w:hAnsi="Tahoma" w:cs="Tahoma"/>
+          <w:color w:val="333333"/>
+          <w:sz w:val="21"/>
+          <w:szCs w:val="21"/>
+          <w:shd w:val="clear" w:color="auto" w:fill="FFFFFF"/>
+        </w:rPr>
+        <w:t xml:space="preserve"> and </w:t>
+      </w:r>
+      <w:proofErr w:type="spellStart"/>
+      <w:r>
+        <w:rPr>
+          <w:rFonts w:ascii="Tahoma" w:hAnsi="Tahoma" w:cs="Tahoma"/>
+          <w:color w:val="333333"/>
+          <w:sz w:val="21"/>
+          <w:szCs w:val="21"/>
+          <w:shd w:val="clear" w:color="auto" w:fill="FFFFFF"/>
+        </w:rPr>
+        <w:t>Sant’Anna</w:t>
+      </w:r>
+      <w:proofErr w:type="spellEnd"/>
+      <w:r>
+        <w:rPr>
+          <w:rFonts w:ascii="Tahoma" w:hAnsi="Tahoma" w:cs="Tahoma"/>
+          <w:color w:val="333333"/>
+          <w:sz w:val="21"/>
+          <w:szCs w:val="21"/>
+          <w:shd w:val="clear" w:color="auto" w:fill="FFFFFF"/>
+        </w:rPr>
+        <w:t>, Pedro. “Difference-in-Differences with Multiple Time Periods.” Working Paper </w:t>
+      </w:r>
+      <w:hyperlink r:id="rId10" w:history="1">
+        <w:r>
+          <w:rPr>
+            <w:rStyle w:val="Hyperlink"/>
+            <w:rFonts w:ascii="Tahoma" w:hAnsi="Tahoma" w:cs="Tahoma"/>
+            <w:color w:val="E95420"/>
+            <w:sz w:val="21"/>
+            <w:szCs w:val="21"/>
+            <w:shd w:val="clear" w:color="auto" w:fill="FFFFFF"/>
+          </w:rPr>
+          <w:t>https://ssrn.com/abstract=3148250</w:t>
+        </w:r>
+      </w:hyperlink>
+      <w:r>
+        <w:rPr>
+          <w:rFonts w:ascii="Tahoma" w:hAnsi="Tahoma" w:cs="Tahoma"/>
+          <w:color w:val="333333"/>
+          <w:sz w:val="21"/>
+          <w:szCs w:val="21"/>
+          <w:shd w:val="clear" w:color="auto" w:fill="FFFFFF"/>
+        </w:rPr>
+        <w:t>, 2019.</w:t>
+      </w:r>
+    </w:p>
+    <w:bookmarkEnd w:id="0"/>
+    <w:p>
+      <w:pPr>
+        <w:pStyle w:val="ListParagraph"/>
+        <w:numPr>
+          <w:ilvl w:val="1"/>
+          <w:numId w:val="4"/>
+        </w:numPr>
+        <w:shd w:val="clear" w:color="auto" w:fill="FFFFFF"/>
+        <w:spacing w:before="100" w:beforeAutospacing="1" w:after="100" w:afterAutospacing="1" w:line="360" w:lineRule="auto"/>
+        <w:rPr>
+          <w:rFonts w:eastAsia="Times New Roman" w:cstheme="minorHAnsi"/>
+          <w:color w:val="222222"/>
+        </w:rPr>
+      </w:pPr>
+      <w:r>
+        <w:rPr>
           <w:rFonts w:eastAsia="Times New Roman" w:cstheme="minorHAnsi"/>
         </w:rPr>
         <w:t xml:space="preserve">Code:   </w:t>
       </w:r>
-      <w:hyperlink r:id="rId10" w:history="1">
+      <w:hyperlink r:id="rId11" w:history="1">
         <w:r>
           <w:rPr>
             <w:rStyle w:val="Hyperlink"/>
@@ -469,7 +630,7 @@
         </w:rPr>
         <w:t xml:space="preserve"> (not proper "code"): </w:t>
       </w:r>
-      <w:hyperlink r:id="rId11" w:tgtFrame="_blank" w:history="1">
+      <w:hyperlink r:id="rId12" w:tgtFrame="_blank" w:history="1">
         <w:r>
           <w:rPr>
             <w:rFonts w:eastAsia="Times New Roman" w:cstheme="minorHAnsi"/>
@@ -499,7 +660,23 @@
           <w:rFonts w:eastAsia="Times New Roman" w:cstheme="minorHAnsi"/>
           <w:color w:val="222222"/>
         </w:rPr>
-        <w:t>Xu's FEff package</w:t>
+        <w:t xml:space="preserve">Xu's </w:t>
+      </w:r>
+      <w:proofErr w:type="spellStart"/>
+      <w:r>
+        <w:rPr>
+          <w:rFonts w:eastAsia="Times New Roman" w:cstheme="minorHAnsi"/>
+          <w:color w:val="222222"/>
+        </w:rPr>
+        <w:t>FEff</w:t>
+      </w:r>
+      <w:proofErr w:type="spellEnd"/>
+      <w:r>
+        <w:rPr>
+          <w:rFonts w:eastAsia="Times New Roman" w:cstheme="minorHAnsi"/>
+          <w:color w:val="222222"/>
+        </w:rPr>
+        <w:t xml:space="preserve"> package</w:t>
       </w:r>
     </w:p>
     <w:p>
@@ -523,7 +700,7 @@
         </w:rPr>
         <w:t xml:space="preserve">Packages: </w:t>
       </w:r>
-      <w:hyperlink r:id="rId12" w:history="1">
+      <w:hyperlink r:id="rId13" w:history="1">
         <w:r>
           <w:rPr>
             <w:rStyle w:val="Hyperlink"/>
@@ -551,7 +728,24 @@
           <w:rFonts w:eastAsia="Times New Roman" w:cstheme="minorHAnsi"/>
           <w:color w:val="222222"/>
         </w:rPr>
-        <w:t xml:space="preserve">Bacon-goodman </w:t>
+        <w:lastRenderedPageBreak/>
+        <w:t>Bacon-</w:t>
+      </w:r>
+      <w:proofErr w:type="spellStart"/>
+      <w:r>
+        <w:rPr>
+          <w:rFonts w:eastAsia="Times New Roman" w:cstheme="minorHAnsi"/>
+          <w:color w:val="222222"/>
+        </w:rPr>
+        <w:t>goodman</w:t>
+      </w:r>
+      <w:proofErr w:type="spellEnd"/>
+      <w:r>
+        <w:rPr>
+          <w:rFonts w:eastAsia="Times New Roman" w:cstheme="minorHAnsi"/>
+          <w:color w:val="222222"/>
+        </w:rPr>
+        <w:t xml:space="preserve"> </w:t>
       </w:r>
     </w:p>
     <w:p>
@@ -575,7 +769,7 @@
         </w:rPr>
         <w:t xml:space="preserve">Paper: </w:t>
       </w:r>
-      <w:hyperlink r:id="rId13" w:history="1">
+      <w:hyperlink r:id="rId14" w:history="1">
         <w:r>
           <w:rPr>
             <w:rStyle w:val="Hyperlink"/>
@@ -603,10 +797,9 @@
         <w:rPr>
           <w:rFonts w:cstheme="minorHAnsi"/>
         </w:rPr>
-        <w:lastRenderedPageBreak/>
         <w:t xml:space="preserve">Helper Document: </w:t>
       </w:r>
-      <w:hyperlink r:id="rId14" w:history="1">
+      <w:hyperlink r:id="rId15" w:history="1">
         <w:r>
           <w:rPr>
             <w:rStyle w:val="Hyperlink"/>
@@ -666,8 +859,6 @@
         </w:rPr>
         <w:t xml:space="preserve"> on Diff in Diff</w:t>
       </w:r>
-      <w:bookmarkStart w:id="0" w:name="_GoBack"/>
-      <w:bookmarkEnd w:id="0"/>
       <w:r>
         <w:rPr>
           <w:rFonts w:eastAsia="Times New Roman" w:cstheme="minorHAnsi"/>
@@ -675,7 +866,7 @@
         </w:rPr>
         <w:t xml:space="preserve">: </w:t>
       </w:r>
-      <w:hyperlink r:id="rId15" w:history="1">
+      <w:hyperlink r:id="rId16" w:history="1">
         <w:r>
           <w:rPr>
             <w:rStyle w:val="Hyperlink"/>
@@ -713,7 +904,7 @@
         </w:rPr>
         <w:t xml:space="preserve">Google drive of papers and citations </w:t>
       </w:r>
-      <w:hyperlink r:id="rId16" w:history="1">
+      <w:hyperlink r:id="rId17" w:history="1">
         <w:r>
           <w:rPr>
             <w:rStyle w:val="Hyperlink"/>
@@ -773,7 +964,7 @@
         </w:rPr>
         <w:t xml:space="preserve">Package manual: </w:t>
       </w:r>
-      <w:hyperlink r:id="rId17" w:history="1">
+      <w:hyperlink r:id="rId18" w:history="1">
         <w:r>
           <w:rPr>
             <w:rStyle w:val="Hyperlink"/>
@@ -799,7 +990,7 @@
       <w:r>
         <w:t xml:space="preserve">Package vignette: </w:t>
       </w:r>
-      <w:hyperlink r:id="rId18" w:history="1">
+      <w:hyperlink r:id="rId19" w:history="1">
         <w:r>
           <w:rPr>
             <w:rStyle w:val="Hyperlink"/>

</xml_diff>

<commit_message>
more work on abraham and sun
</commit_message>
<xml_diff>
--- a/Sources for Event Studies and Friends Package.docx
+++ b/Sources for Event Studies and Friends Package.docx
@@ -477,7 +477,6 @@
           <w:color w:val="222222"/>
         </w:rPr>
       </w:pPr>
-      <w:bookmarkStart w:id="0" w:name="_GoBack"/>
       <w:r>
         <w:rPr>
           <w:rFonts w:ascii="Tahoma" w:hAnsi="Tahoma" w:cs="Tahoma"/>
@@ -556,7 +555,6 @@
         <w:t>, 2019.</w:t>
       </w:r>
     </w:p>
-    <w:bookmarkEnd w:id="0"/>
     <w:p>
       <w:pPr>
         <w:pStyle w:val="ListParagraph"/>
@@ -962,9 +960,39 @@
           <w:rFonts w:eastAsia="Times New Roman" w:cstheme="minorHAnsi"/>
           <w:color w:val="222222"/>
         </w:rPr>
+        <w:t xml:space="preserve">Package index </w:t>
+      </w:r>
+      <w:hyperlink r:id="rId18" w:history="1">
+        <w:r>
+          <w:rPr>
+            <w:rStyle w:val="Hyperlink"/>
+          </w:rPr>
+          <w:t>https://cran.r-project.org/web/packages/plm/index.html</w:t>
+        </w:r>
+      </w:hyperlink>
+    </w:p>
+    <w:p>
+      <w:pPr>
+        <w:pStyle w:val="ListParagraph"/>
+        <w:numPr>
+          <w:ilvl w:val="1"/>
+          <w:numId w:val="4"/>
+        </w:numPr>
+        <w:shd w:val="clear" w:color="auto" w:fill="FFFFFF"/>
+        <w:spacing w:before="100" w:beforeAutospacing="1" w:after="100" w:afterAutospacing="1" w:line="360" w:lineRule="auto"/>
+        <w:rPr>
+          <w:rFonts w:eastAsia="Times New Roman" w:cstheme="minorHAnsi"/>
+          <w:color w:val="222222"/>
+        </w:rPr>
+      </w:pPr>
+      <w:r>
+        <w:rPr>
+          <w:rFonts w:eastAsia="Times New Roman" w:cstheme="minorHAnsi"/>
+          <w:color w:val="222222"/>
+        </w:rPr>
         <w:t xml:space="preserve">Package manual: </w:t>
       </w:r>
-      <w:hyperlink r:id="rId18" w:history="1">
+      <w:hyperlink r:id="rId19" w:history="1">
         <w:r>
           <w:rPr>
             <w:rStyle w:val="Hyperlink"/>
@@ -990,7 +1018,7 @@
       <w:r>
         <w:t xml:space="preserve">Package vignette: </w:t>
       </w:r>
-      <w:hyperlink r:id="rId19" w:history="1">
+      <w:hyperlink r:id="rId20" w:history="1">
         <w:r>
           <w:rPr>
             <w:rStyle w:val="Hyperlink"/>
@@ -1003,7 +1031,207 @@
       <w:pPr>
         <w:pStyle w:val="ListParagraph"/>
         <w:numPr>
+          <w:ilvl w:val="0"/>
+          <w:numId w:val="4"/>
+        </w:numPr>
+        <w:shd w:val="clear" w:color="auto" w:fill="FFFFFF"/>
+        <w:spacing w:before="100" w:beforeAutospacing="1" w:after="100" w:afterAutospacing="1" w:line="360" w:lineRule="auto"/>
+        <w:rPr>
+          <w:rFonts w:eastAsia="Times New Roman" w:cstheme="minorHAnsi"/>
+          <w:color w:val="222222"/>
+        </w:rPr>
+      </w:pPr>
+      <w:r>
+        <w:rPr>
+          <w:rFonts w:eastAsia="Times New Roman" w:cstheme="minorHAnsi"/>
+          <w:color w:val="222222"/>
+        </w:rPr>
+        <w:t xml:space="preserve">LFE package for linear group fixed effects in R </w:t>
+      </w:r>
+    </w:p>
+    <w:p>
+      <w:pPr>
+        <w:pStyle w:val="ListParagraph"/>
+        <w:numPr>
           <w:ilvl w:val="1"/>
+          <w:numId w:val="4"/>
+        </w:numPr>
+        <w:shd w:val="clear" w:color="auto" w:fill="FFFFFF"/>
+        <w:spacing w:before="100" w:beforeAutospacing="1" w:after="100" w:afterAutospacing="1" w:line="360" w:lineRule="auto"/>
+        <w:rPr>
+          <w:rFonts w:eastAsia="Times New Roman" w:cstheme="minorHAnsi"/>
+          <w:color w:val="222222"/>
+        </w:rPr>
+      </w:pPr>
+      <w:r>
+        <w:rPr>
+          <w:rFonts w:eastAsia="Times New Roman" w:cstheme="minorHAnsi"/>
+          <w:color w:val="222222"/>
+        </w:rPr>
+        <w:t xml:space="preserve">Package index </w:t>
+      </w:r>
+      <w:hyperlink r:id="rId21" w:history="1">
+        <w:r>
+          <w:rPr>
+            <w:rStyle w:val="Hyperlink"/>
+          </w:rPr>
+          <w:t>https://cran.r-project.org/web/packages/lfe/index.html</w:t>
+        </w:r>
+      </w:hyperlink>
+      <w:bookmarkStart w:id="0" w:name="_GoBack"/>
+      <w:bookmarkEnd w:id="0"/>
+    </w:p>
+    <w:p>
+      <w:pPr>
+        <w:pStyle w:val="ListParagraph"/>
+        <w:numPr>
+          <w:ilvl w:val="1"/>
+          <w:numId w:val="4"/>
+        </w:numPr>
+        <w:shd w:val="clear" w:color="auto" w:fill="FFFFFF"/>
+        <w:spacing w:before="100" w:beforeAutospacing="1" w:after="100" w:afterAutospacing="1" w:line="360" w:lineRule="auto"/>
+        <w:rPr>
+          <w:rFonts w:eastAsia="Times New Roman" w:cstheme="minorHAnsi"/>
+          <w:color w:val="222222"/>
+        </w:rPr>
+      </w:pPr>
+      <w:r>
+        <w:rPr>
+          <w:rFonts w:eastAsia="Times New Roman" w:cstheme="minorHAnsi"/>
+          <w:color w:val="222222"/>
+        </w:rPr>
+        <w:t xml:space="preserve">Package manual: </w:t>
+      </w:r>
+      <w:hyperlink r:id="rId22" w:history="1">
+        <w:r>
+          <w:rPr>
+            <w:rStyle w:val="Hyperlink"/>
+          </w:rPr>
+          <w:t>https://cran.r-project.org/web/packages/lfe/lfe.pdf</w:t>
+        </w:r>
+      </w:hyperlink>
+    </w:p>
+    <w:p>
+      <w:pPr>
+        <w:pStyle w:val="ListParagraph"/>
+        <w:numPr>
+          <w:ilvl w:val="1"/>
+          <w:numId w:val="4"/>
+        </w:numPr>
+        <w:shd w:val="clear" w:color="auto" w:fill="FFFFFF"/>
+        <w:spacing w:before="100" w:beforeAutospacing="1" w:after="100" w:afterAutospacing="1" w:line="360" w:lineRule="auto"/>
+        <w:rPr>
+          <w:rFonts w:eastAsia="Times New Roman" w:cstheme="minorHAnsi"/>
+          <w:color w:val="222222"/>
+        </w:rPr>
+      </w:pPr>
+      <w:r>
+        <w:rPr>
+          <w:rFonts w:eastAsia="Times New Roman" w:cstheme="minorHAnsi"/>
+          <w:color w:val="222222"/>
+        </w:rPr>
+        <w:t xml:space="preserve">Difference from PLM is the degrees of freedom adjustment in clustered standard errors. </w:t>
+      </w:r>
+    </w:p>
+    <w:p>
+      <w:pPr>
+        <w:pStyle w:val="ListParagraph"/>
+        <w:numPr>
+          <w:ilvl w:val="2"/>
+          <w:numId w:val="4"/>
+        </w:numPr>
+        <w:shd w:val="clear" w:color="auto" w:fill="FFFFFF"/>
+        <w:spacing w:before="100" w:beforeAutospacing="1" w:after="100" w:afterAutospacing="1" w:line="360" w:lineRule="auto"/>
+        <w:rPr>
+          <w:rFonts w:eastAsia="Times New Roman" w:cstheme="minorHAnsi"/>
+          <w:color w:val="222222"/>
+        </w:rPr>
+      </w:pPr>
+      <w:hyperlink r:id="rId23" w:history="1">
+        <w:r>
+          <w:rPr>
+            <w:rStyle w:val="Hyperlink"/>
+          </w:rPr>
+          <w:t>https://stackoverflow.com/questions/30116099/clustered-standard-errors-different-in-plm-vs-lfe</w:t>
+        </w:r>
+      </w:hyperlink>
+      <w:r>
+        <w:t xml:space="preserve"> (still need to verify this) </w:t>
+      </w:r>
+    </w:p>
+    <w:p>
+      <w:pPr>
+        <w:pStyle w:val="ListParagraph"/>
+        <w:numPr>
+          <w:ilvl w:val="1"/>
+          <w:numId w:val="4"/>
+        </w:numPr>
+        <w:shd w:val="clear" w:color="auto" w:fill="FFFFFF"/>
+        <w:spacing w:before="100" w:beforeAutospacing="1" w:after="100" w:afterAutospacing="1" w:line="360" w:lineRule="auto"/>
+        <w:rPr>
+          <w:rFonts w:eastAsia="Times New Roman" w:cstheme="minorHAnsi"/>
+          <w:color w:val="222222"/>
+        </w:rPr>
+      </w:pPr>
+      <w:r>
+        <w:rPr>
+          <w:rFonts w:eastAsia="Times New Roman" w:cstheme="minorHAnsi"/>
+          <w:color w:val="222222"/>
+        </w:rPr>
+        <w:t xml:space="preserve">Resources to check for PLM vs LFE </w:t>
+      </w:r>
+    </w:p>
+    <w:p>
+      <w:pPr>
+        <w:pStyle w:val="ListParagraph"/>
+        <w:numPr>
+          <w:ilvl w:val="2"/>
+          <w:numId w:val="4"/>
+        </w:numPr>
+        <w:shd w:val="clear" w:color="auto" w:fill="FFFFFF"/>
+        <w:spacing w:before="100" w:beforeAutospacing="1" w:after="100" w:afterAutospacing="1" w:line="360" w:lineRule="auto"/>
+        <w:rPr>
+          <w:rFonts w:eastAsia="Times New Roman" w:cstheme="minorHAnsi"/>
+          <w:color w:val="222222"/>
+        </w:rPr>
+      </w:pPr>
+      <w:hyperlink r:id="rId24" w:history="1">
+        <w:r>
+          <w:rPr>
+            <w:rStyle w:val="Hyperlink"/>
+          </w:rPr>
+          <w:t>http://karthur.org/2019/implementing-fixed-effects-panel-models-in-r.html</w:t>
+        </w:r>
+      </w:hyperlink>
+    </w:p>
+    <w:p>
+      <w:pPr>
+        <w:pStyle w:val="ListParagraph"/>
+        <w:numPr>
+          <w:ilvl w:val="2"/>
+          <w:numId w:val="4"/>
+        </w:numPr>
+        <w:shd w:val="clear" w:color="auto" w:fill="FFFFFF"/>
+        <w:spacing w:before="100" w:beforeAutospacing="1" w:after="100" w:afterAutospacing="1" w:line="360" w:lineRule="auto"/>
+        <w:rPr>
+          <w:rFonts w:eastAsia="Times New Roman" w:cstheme="minorHAnsi"/>
+          <w:color w:val="222222"/>
+        </w:rPr>
+      </w:pPr>
+      <w:hyperlink r:id="rId25" w:history="1">
+        <w:r>
+          <w:rPr>
+            <w:rStyle w:val="Hyperlink"/>
+          </w:rPr>
+          <w:t>https://journal.r-project.org/archive/2013-2/gaure.pdf</w:t>
+        </w:r>
+      </w:hyperlink>
+    </w:p>
+    <w:p>
+      <w:pPr>
+        <w:pStyle w:val="ListParagraph"/>
+        <w:numPr>
+          <w:ilvl w:val="2"/>
           <w:numId w:val="4"/>
         </w:numPr>
         <w:shd w:val="clear" w:color="auto" w:fill="FFFFFF"/>
@@ -1472,7 +1700,7 @@
       </w:pPr>
     </w:pPrDefault>
   </w:docDefaults>
-  <w:latentStyles w:defLockedState="0" w:defUIPriority="99" w:defSemiHidden="0" w:defUnhideWhenUsed="0" w:defQFormat="0" w:count="377">
+  <w:latentStyles w:defLockedState="0" w:defUIPriority="99" w:defSemiHidden="0" w:defUnhideWhenUsed="0" w:defQFormat="0" w:count="376">
     <w:lsdException w:name="Normal" w:uiPriority="0" w:qFormat="1"/>
     <w:lsdException w:name="heading 1" w:uiPriority="9" w:qFormat="1"/>
     <w:lsdException w:name="heading 2" w:semiHidden="1" w:uiPriority="9" w:unhideWhenUsed="1" w:qFormat="1"/>
@@ -1849,7 +2077,6 @@
     <w:lsdException w:name="Hashtag" w:semiHidden="1" w:unhideWhenUsed="1"/>
     <w:lsdException w:name="Unresolved Mention" w:semiHidden="1" w:unhideWhenUsed="1"/>
     <w:lsdException w:name="Smart Link" w:semiHidden="1" w:unhideWhenUsed="1"/>
-    <w:lsdException w:name="Smart Link Error" w:semiHidden="1" w:unhideWhenUsed="1"/>
   </w:latentStyles>
   <w:style w:type="paragraph" w:default="1" w:styleId="Normal">
     <w:name w:val="Normal"/>

</xml_diff>

<commit_message>
Making progress on AS function
I got the general set up and anaysis up to SUR done.
</commit_message>
<xml_diff>
--- a/Sources for Event Studies and Friends Package.docx
+++ b/Sources for Event Studies and Friends Package.docx
@@ -787,8 +787,10 @@
         <w:shd w:val="clear" w:color="auto" w:fill="FFFFFF"/>
         <w:spacing w:before="100" w:beforeAutospacing="1" w:after="100" w:afterAutospacing="1" w:line="360" w:lineRule="auto"/>
         <w:rPr>
-          <w:rFonts w:eastAsia="Times New Roman" w:cstheme="minorHAnsi"/>
-          <w:color w:val="222222"/>
+          <w:rStyle w:val="Hyperlink"/>
+          <w:rFonts w:eastAsia="Times New Roman" w:cstheme="minorHAnsi"/>
+          <w:color w:val="222222"/>
+          <w:u w:val="none"/>
         </w:rPr>
       </w:pPr>
       <w:r>
@@ -809,6 +811,44 @@
     </w:p>
     <w:p>
       <w:pPr>
+        <w:pStyle w:val="ListParagraph"/>
+        <w:numPr>
+          <w:ilvl w:val="1"/>
+          <w:numId w:val="4"/>
+        </w:numPr>
+        <w:shd w:val="clear" w:color="auto" w:fill="FFFFFF"/>
+        <w:spacing w:before="100" w:beforeAutospacing="1" w:after="100" w:afterAutospacing="1" w:line="360" w:lineRule="auto"/>
+        <w:rPr>
+          <w:rFonts w:eastAsia="Times New Roman" w:cstheme="minorHAnsi"/>
+          <w:color w:val="222222"/>
+        </w:rPr>
+      </w:pPr>
+      <w:r>
+        <w:rPr>
+          <w:rFonts w:cstheme="minorHAnsi"/>
+        </w:rPr>
+        <w:t>R package:</w:t>
+      </w:r>
+      <w:r>
+        <w:rPr>
+          <w:rFonts w:eastAsia="Times New Roman" w:cstheme="minorHAnsi"/>
+          <w:color w:val="222222"/>
+        </w:rPr>
+        <w:t xml:space="preserve"> </w:t>
+      </w:r>
+      <w:hyperlink r:id="rId16" w:history="1">
+        <w:r>
+          <w:rPr>
+            <w:rStyle w:val="Hyperlink"/>
+          </w:rPr>
+          <w:t>https://github.com/evanjflack/bacon</w:t>
+        </w:r>
+      </w:hyperlink>
+      <w:bookmarkStart w:id="0" w:name="_GoBack"/>
+      <w:bookmarkEnd w:id="0"/>
+    </w:p>
+    <w:p>
+      <w:pPr>
         <w:shd w:val="clear" w:color="auto" w:fill="FFFFFF"/>
         <w:spacing w:before="100" w:beforeAutospacing="1" w:after="100" w:afterAutospacing="1" w:line="360" w:lineRule="auto"/>
         <w:jc w:val="center"/>
@@ -864,7 +904,7 @@
         </w:rPr>
         <w:t xml:space="preserve">: </w:t>
       </w:r>
-      <w:hyperlink r:id="rId16" w:history="1">
+      <w:hyperlink r:id="rId17" w:history="1">
         <w:r>
           <w:rPr>
             <w:rStyle w:val="Hyperlink"/>
@@ -902,7 +942,7 @@
         </w:rPr>
         <w:t xml:space="preserve">Google drive of papers and citations </w:t>
       </w:r>
-      <w:hyperlink r:id="rId17" w:history="1">
+      <w:hyperlink r:id="rId18" w:history="1">
         <w:r>
           <w:rPr>
             <w:rStyle w:val="Hyperlink"/>
@@ -962,7 +1002,7 @@
         </w:rPr>
         <w:t xml:space="preserve">Package index </w:t>
       </w:r>
-      <w:hyperlink r:id="rId18" w:history="1">
+      <w:hyperlink r:id="rId19" w:history="1">
         <w:r>
           <w:rPr>
             <w:rStyle w:val="Hyperlink"/>
@@ -992,7 +1032,7 @@
         </w:rPr>
         <w:t xml:space="preserve">Package manual: </w:t>
       </w:r>
-      <w:hyperlink r:id="rId19" w:history="1">
+      <w:hyperlink r:id="rId20" w:history="1">
         <w:r>
           <w:rPr>
             <w:rStyle w:val="Hyperlink"/>
@@ -1018,7 +1058,7 @@
       <w:r>
         <w:t xml:space="preserve">Package vignette: </w:t>
       </w:r>
-      <w:hyperlink r:id="rId20" w:history="1">
+      <w:hyperlink r:id="rId21" w:history="1">
         <w:r>
           <w:rPr>
             <w:rStyle w:val="Hyperlink"/>
@@ -1070,7 +1110,7 @@
         </w:rPr>
         <w:t xml:space="preserve">Package index </w:t>
       </w:r>
-      <w:hyperlink r:id="rId21" w:history="1">
+      <w:hyperlink r:id="rId22" w:history="1">
         <w:r>
           <w:rPr>
             <w:rStyle w:val="Hyperlink"/>
@@ -1078,8 +1118,6 @@
           <w:t>https://cran.r-project.org/web/packages/lfe/index.html</w:t>
         </w:r>
       </w:hyperlink>
-      <w:bookmarkStart w:id="0" w:name="_GoBack"/>
-      <w:bookmarkEnd w:id="0"/>
     </w:p>
     <w:p>
       <w:pPr>
@@ -1102,7 +1140,7 @@
         </w:rPr>
         <w:t xml:space="preserve">Package manual: </w:t>
       </w:r>
-      <w:hyperlink r:id="rId22" w:history="1">
+      <w:hyperlink r:id="rId23" w:history="1">
         <w:r>
           <w:rPr>
             <w:rStyle w:val="Hyperlink"/>
@@ -1147,7 +1185,7 @@
           <w:color w:val="222222"/>
         </w:rPr>
       </w:pPr>
-      <w:hyperlink r:id="rId23" w:history="1">
+      <w:hyperlink r:id="rId24" w:history="1">
         <w:r>
           <w:rPr>
             <w:rStyle w:val="Hyperlink"/>
@@ -1195,7 +1233,7 @@
           <w:color w:val="222222"/>
         </w:rPr>
       </w:pPr>
-      <w:hyperlink r:id="rId24" w:history="1">
+      <w:hyperlink r:id="rId25" w:history="1">
         <w:r>
           <w:rPr>
             <w:rStyle w:val="Hyperlink"/>
@@ -1218,7 +1256,7 @@
           <w:color w:val="222222"/>
         </w:rPr>
       </w:pPr>
-      <w:hyperlink r:id="rId25" w:history="1">
+      <w:hyperlink r:id="rId26" w:history="1">
         <w:r>
           <w:rPr>
             <w:rStyle w:val="Hyperlink"/>

</xml_diff>